<commit_message>
about info project update
</commit_message>
<xml_diff>
--- a/About TalentGateWay.docx
+++ b/About TalentGateWay.docx
@@ -1,6 +1,6 @@
 
 <file path=word/document.xml><?xml version="1.0" encoding="utf-8"?>
-<w:document xmlns:wpc="http://schemas.microsoft.com/office/word/2010/wordprocessingCanvas" xmlns:cx="http://schemas.microsoft.com/office/drawing/2014/chartex" xmlns:cx1="http://schemas.microsoft.com/office/drawing/2015/9/8/chartex" xmlns:cx2="http://schemas.microsoft.com/office/drawing/2015/10/21/chartex" xmlns:cx3="http://schemas.microsoft.com/office/drawing/2016/5/9/chartex" xmlns:cx4="http://schemas.microsoft.com/office/drawing/2016/5/10/chartex" xmlns:cx5="http://schemas.microsoft.com/office/drawing/2016/5/11/chartex" xmlns:cx6="http://schemas.microsoft.com/office/drawing/2016/5/12/chartex" xmlns:cx7="http://schemas.microsoft.com/office/drawing/2016/5/13/chartex" xmlns:cx8="http://schemas.microsoft.com/office/drawing/2016/5/14/chartex" xmlns:mc="http://schemas.openxmlformats.org/markup-compatibility/2006" xmlns:aink="http://schemas.microsoft.com/office/drawing/2016/ink" xmlns:am3d="http://schemas.microsoft.com/office/drawing/2017/model3d" xmlns:o="urn:schemas-microsoft-com:office:office" xmlns:oel="http://schemas.microsoft.com/office/2019/extlst" xmlns:r="http://schemas.openxmlformats.org/officeDocument/2006/relationships" xmlns:m="http://schemas.openxmlformats.org/officeDocument/2006/math" xmlns:v="urn:schemas-microsoft-com:vml" xmlns:wp14="http://schemas.microsoft.com/office/word/2010/wordprocessingDrawing" xmlns:wp="http://schemas.openxmlformats.org/drawingml/2006/wordprocessingDrawing" xmlns:w10="urn:schemas-microsoft-com:office:word" xmlns:w="http://schemas.openxmlformats.org/wordprocessingml/2006/main" xmlns:w14="http://schemas.microsoft.com/office/word/2010/wordml" xmlns:w15="http://schemas.microsoft.com/office/word/2012/wordml" xmlns:w16cex="http://schemas.microsoft.com/office/word/2018/wordml/cex" xmlns:w16cid="http://schemas.microsoft.com/office/word/2016/wordml/cid" xmlns:w16="http://schemas.microsoft.com/office/word/2018/wordml" xmlns:w16du="http://schemas.microsoft.com/office/word/2023/wordml/word16du" xmlns:w16sdtdh="http://schemas.microsoft.com/office/word/2020/wordml/sdtdatahash" xmlns:w16se="http://schemas.microsoft.com/office/word/2015/wordml/symex" xmlns:wpg="http://schemas.microsoft.com/office/word/2010/wordprocessingGroup" xmlns:wpi="http://schemas.microsoft.com/office/word/2010/wordprocessingInk" xmlns:wne="http://schemas.microsoft.com/office/word/2006/wordml" xmlns:wps="http://schemas.microsoft.com/office/word/2010/wordprocessingShape" mc:Ignorable="w14 w15 w16se w16cid w16 w16cex w16sdtdh wp14">
+<w:document xmlns:wpc="http://schemas.microsoft.com/office/word/2010/wordprocessingCanvas" xmlns:cx="http://schemas.microsoft.com/office/drawing/2014/chartex" xmlns:cx1="http://schemas.microsoft.com/office/drawing/2015/9/8/chartex" xmlns:cx2="http://schemas.microsoft.com/office/drawing/2015/10/21/chartex" xmlns:cx3="http://schemas.microsoft.com/office/drawing/2016/5/9/chartex" xmlns:cx4="http://schemas.microsoft.com/office/drawing/2016/5/10/chartex" xmlns:cx5="http://schemas.microsoft.com/office/drawing/2016/5/11/chartex" xmlns:cx6="http://schemas.microsoft.com/office/drawing/2016/5/12/chartex" xmlns:cx7="http://schemas.microsoft.com/office/drawing/2016/5/13/chartex" xmlns:cx8="http://schemas.microsoft.com/office/drawing/2016/5/14/chartex" xmlns:mc="http://schemas.openxmlformats.org/markup-compatibility/2006" xmlns:aink="http://schemas.microsoft.com/office/drawing/2016/ink" xmlns:am3d="http://schemas.microsoft.com/office/drawing/2017/model3d" xmlns:o="urn:schemas-microsoft-com:office:office" xmlns:oel="http://schemas.microsoft.com/office/2019/extlst" xmlns:r="http://schemas.openxmlformats.org/officeDocument/2006/relationships" xmlns:m="http://schemas.openxmlformats.org/officeDocument/2006/math" xmlns:v="urn:schemas-microsoft-com:vml" xmlns:wp14="http://schemas.microsoft.com/office/word/2010/wordprocessingDrawing" xmlns:wp="http://schemas.openxmlformats.org/drawingml/2006/wordprocessingDrawing" xmlns:w10="urn:schemas-microsoft-com:office:word" xmlns:w="http://schemas.openxmlformats.org/wordprocessingml/2006/main" xmlns:w14="http://schemas.microsoft.com/office/word/2010/wordml" xmlns:w15="http://schemas.microsoft.com/office/word/2012/wordml" xmlns:w16cex="http://schemas.microsoft.com/office/word/2018/wordml/cex" xmlns:w16cid="http://schemas.microsoft.com/office/word/2016/wordml/cid" xmlns:w16="http://schemas.microsoft.com/office/word/2018/wordml" xmlns:w16sdtdh="http://schemas.microsoft.com/office/word/2020/wordml/sdtdatahash" xmlns:w16se="http://schemas.microsoft.com/office/word/2015/wordml/symex" xmlns:wpg="http://schemas.microsoft.com/office/word/2010/wordprocessingGroup" xmlns:wpi="http://schemas.microsoft.com/office/word/2010/wordprocessingInk" xmlns:wne="http://schemas.microsoft.com/office/word/2006/wordml" xmlns:wps="http://schemas.microsoft.com/office/word/2010/wordprocessingShape" mc:Ignorable="w14 w15 w16se w16cid w16 w16cex w16sdtdh wp14">
   <w:body>
     <w:p>
       <w:pPr>
@@ -9,22 +9,15 @@
           <w:rFonts w:asciiTheme="majorBidi" w:hAnsiTheme="majorBidi"/>
           <w:b/>
           <w:bCs/>
-          <w:lang w:val="fr-FR"/>
+          <w:lang w:val="en-US"/>
         </w:rPr>
       </w:pPr>
       <w:r>
         <w:rPr>
           <w:rFonts w:ascii="Arial Black" w:hAnsi="Arial Black"/>
-          <w:lang w:val="fr-FR"/>
-        </w:rPr>
-        <w:t xml:space="preserve">         </w:t>
-      </w:r>
-      <w:r>
-        <w:rPr>
-          <w:rFonts w:ascii="Arial Black" w:hAnsi="Arial Black"/>
-          <w:lang w:val="fr-FR"/>
-        </w:rPr>
-        <w:t xml:space="preserve"> </w:t>
+          <w:lang w:val="en-US"/>
+        </w:rPr>
+        <w:t xml:space="preserve">          </w:t>
       </w:r>
       <w:proofErr w:type="spellStart"/>
       <w:r>
@@ -32,7 +25,7 @@
           <w:rFonts w:asciiTheme="majorBidi" w:hAnsiTheme="majorBidi"/>
           <w:b/>
           <w:bCs/>
-          <w:lang w:val="fr-FR"/>
+          <w:lang w:val="en-US"/>
         </w:rPr>
         <w:t>TalentGate</w:t>
       </w:r>
@@ -41,7 +34,7 @@
           <w:rFonts w:asciiTheme="majorBidi" w:hAnsiTheme="majorBidi"/>
           <w:b/>
           <w:bCs/>
-          <w:lang w:val="fr-FR"/>
+          <w:lang w:val="en-US"/>
         </w:rPr>
         <w:t>W</w:t>
       </w:r>
@@ -50,7 +43,7 @@
           <w:rFonts w:asciiTheme="majorBidi" w:hAnsiTheme="majorBidi"/>
           <w:b/>
           <w:bCs/>
-          <w:lang w:val="fr-FR"/>
+          <w:lang w:val="en-US"/>
         </w:rPr>
         <w:t>ay</w:t>
       </w:r>
@@ -59,14 +52,14 @@
     <w:p>
       <w:pPr>
         <w:rPr>
-          <w:lang w:val="fr-FR"/>
-        </w:rPr>
-      </w:pPr>
-    </w:p>
-    <w:p>
-      <w:pPr>
-        <w:rPr>
-          <w:lang w:val="fr-FR"/>
+          <w:lang w:val="en-US"/>
+        </w:rPr>
+      </w:pPr>
+    </w:p>
+    <w:p>
+      <w:pPr>
+        <w:rPr>
+          <w:lang w:val="en-US"/>
         </w:rPr>
       </w:pPr>
     </w:p>
@@ -139,25 +132,7 @@
           <w:szCs w:val="28"/>
           <w:lang w:val="en-US"/>
         </w:rPr>
-        <w:t xml:space="preserve"> in Java aims to provide a platform for individuals to find suitable job opportunities based on their qualifications and preferences. The system consists of three main components: the admin, the recruiter, and the user. The user enters their qualifications and preferences, and the recruiter verifies the details and proceeds with the recruitment process. The application utilizes a database</w:t>
-      </w:r>
-      <w:r>
-        <w:rPr>
-          <w:rFonts w:cstheme="minorHAnsi"/>
-          <w:sz w:val="28"/>
-          <w:szCs w:val="28"/>
-          <w:lang w:val="en-US"/>
-        </w:rPr>
-        <w:t xml:space="preserve"> </w:t>
-      </w:r>
-      <w:r>
-        <w:rPr>
-          <w:rFonts w:cstheme="minorHAnsi"/>
-          <w:sz w:val="28"/>
-          <w:szCs w:val="28"/>
-          <w:lang w:val="en-US"/>
-        </w:rPr>
-        <w:t>to store user data. Users can perform CRUD operations and delete their profiles once they secure a job.</w:t>
+        <w:t xml:space="preserve"> in Java aims to provide a platform for individuals to find suitable job opportunities based on their qualifications and preferences. The system consists of three main components: the admin, the recruiter, and the user. The user enters their qualifications and preferences, and the recruiter verifies the details and proceeds with the recruitment process. The application utilizes a database to store user data. Users can perform CRUD operations and delete their profiles once they secure a job.</w:t>
       </w:r>
     </w:p>
     <w:p>
@@ -294,7 +269,7 @@
           <w:szCs w:val="28"/>
           <w:lang w:val="en-US"/>
         </w:rPr>
-        <w:t>Users can search for job opportunities based on various criteria such as job title, location, industry, salary range, or required qualifications. The system provides filters to narrow down the search results and find the most suitable options</w:t>
+        <w:t>Users can search for job opportunities based on various criteria such as job title, location, industry, or required qualifications. The system provides filters to narrow down the search results and find the most suitable options</w:t>
       </w:r>
       <w:r>
         <w:rPr>
@@ -840,7 +815,7 @@
           <w:szCs w:val="28"/>
           <w:lang w:val="en-US"/>
         </w:rPr>
-        <w:t>Swing Application Framework, Git</w:t>
+        <w:t>Swing, Git</w:t>
       </w:r>
     </w:p>
     <w:p>
@@ -1120,7 +1095,27 @@
           <w:szCs w:val="28"/>
           <w:lang w:val="en-US"/>
         </w:rPr>
-        <w:t xml:space="preserve"> and Salma Makina.</w:t>
+        <w:t xml:space="preserve"> and Salma </w:t>
+      </w:r>
+      <w:proofErr w:type="spellStart"/>
+      <w:r>
+        <w:rPr>
+          <w:rFonts w:cstheme="minorHAnsi"/>
+          <w:sz w:val="28"/>
+          <w:szCs w:val="28"/>
+          <w:lang w:val="en-US"/>
+        </w:rPr>
+        <w:t>Makina</w:t>
+      </w:r>
+      <w:proofErr w:type="spellEnd"/>
+      <w:r>
+        <w:rPr>
+          <w:rFonts w:cstheme="minorHAnsi"/>
+          <w:sz w:val="28"/>
+          <w:szCs w:val="28"/>
+          <w:lang w:val="en-US"/>
+        </w:rPr>
+        <w:t>.</w:t>
       </w:r>
       <w:r>
         <w:rPr>
@@ -1131,21 +1126,12 @@
         </w:rPr>
         <w:t xml:space="preserve"> Our interests lie in Java Programming Language, a good thing that unifies us. </w:t>
       </w:r>
-      <w:proofErr w:type="spellStart"/>
-      <w:r>
-        <w:rPr>
-          <w:sz w:val="28"/>
-          <w:szCs w:val="28"/>
-        </w:rPr>
-        <w:t>Each</w:t>
-      </w:r>
-      <w:proofErr w:type="spellEnd"/>
-      <w:r>
-        <w:rPr>
-          <w:sz w:val="28"/>
-          <w:szCs w:val="28"/>
-        </w:rPr>
-        <w:t xml:space="preserve"> </w:t>
+      <w:r>
+        <w:rPr>
+          <w:sz w:val="28"/>
+          <w:szCs w:val="28"/>
+        </w:rPr>
+        <w:t xml:space="preserve">Each </w:t>
       </w:r>
       <w:r>
         <w:rPr>
@@ -1168,87 +1154,7 @@
           <w:sz w:val="28"/>
           <w:szCs w:val="28"/>
         </w:rPr>
-        <w:t xml:space="preserve"> </w:t>
-      </w:r>
-      <w:proofErr w:type="spellStart"/>
-      <w:r>
-        <w:rPr>
-          <w:sz w:val="28"/>
-          <w:szCs w:val="28"/>
-        </w:rPr>
-        <w:t>brings</w:t>
-      </w:r>
-      <w:proofErr w:type="spellEnd"/>
-      <w:r>
-        <w:rPr>
-          <w:sz w:val="28"/>
-          <w:szCs w:val="28"/>
-        </w:rPr>
-        <w:t xml:space="preserve"> a unique set of </w:t>
-      </w:r>
-      <w:proofErr w:type="spellStart"/>
-      <w:r>
-        <w:rPr>
-          <w:sz w:val="28"/>
-          <w:szCs w:val="28"/>
-        </w:rPr>
-        <w:t>skills</w:t>
-      </w:r>
-      <w:proofErr w:type="spellEnd"/>
-      <w:r>
-        <w:rPr>
-          <w:sz w:val="28"/>
-          <w:szCs w:val="28"/>
-        </w:rPr>
-        <w:t xml:space="preserve"> and expertise to the table, </w:t>
-      </w:r>
-      <w:proofErr w:type="spellStart"/>
-      <w:r>
-        <w:rPr>
-          <w:sz w:val="28"/>
-          <w:szCs w:val="28"/>
-        </w:rPr>
-        <w:t>making</w:t>
-      </w:r>
-      <w:proofErr w:type="spellEnd"/>
-      <w:r>
-        <w:rPr>
-          <w:sz w:val="28"/>
-          <w:szCs w:val="28"/>
-        </w:rPr>
-        <w:t xml:space="preserve"> us a </w:t>
-      </w:r>
-      <w:proofErr w:type="spellStart"/>
-      <w:r>
-        <w:rPr>
-          <w:sz w:val="28"/>
-          <w:szCs w:val="28"/>
-        </w:rPr>
-        <w:t>well-rounded</w:t>
-      </w:r>
-      <w:proofErr w:type="spellEnd"/>
-      <w:r>
-        <w:rPr>
-          <w:sz w:val="28"/>
-          <w:szCs w:val="28"/>
-        </w:rPr>
-        <w:t xml:space="preserve"> and </w:t>
-      </w:r>
-      <w:proofErr w:type="spellStart"/>
-      <w:r>
-        <w:rPr>
-          <w:sz w:val="28"/>
-          <w:szCs w:val="28"/>
-        </w:rPr>
-        <w:t>dynamic</w:t>
-      </w:r>
-      <w:proofErr w:type="spellEnd"/>
-      <w:r>
-        <w:rPr>
-          <w:sz w:val="28"/>
-          <w:szCs w:val="28"/>
-        </w:rPr>
-        <w:t xml:space="preserve"> group</w:t>
+        <w:t xml:space="preserve"> brings a unique set of skills and expertise to the table, making us a well-rounded and dynamic group</w:t>
       </w:r>
       <w:r>
         <w:rPr>
@@ -1347,25 +1253,14 @@
         </w:rPr>
         <w:t>H</w:t>
       </w:r>
-      <w:proofErr w:type="spellStart"/>
-      <w:r>
-        <w:rPr>
-          <w:rFonts w:cstheme="minorHAnsi"/>
-          <w:sz w:val="28"/>
-          <w:szCs w:val="28"/>
-        </w:rPr>
-        <w:t>ub</w:t>
-      </w:r>
-      <w:proofErr w:type="spellEnd"/>
-      <w:r>
-        <w:rPr>
-          <w:rFonts w:cstheme="minorHAnsi"/>
-          <w:sz w:val="28"/>
-          <w:szCs w:val="28"/>
-        </w:rPr>
-        <w:t xml:space="preserve"> </w:t>
-      </w:r>
-      <w:proofErr w:type="gramStart"/>
+      <w:r>
+        <w:rPr>
+          <w:rFonts w:cstheme="minorHAnsi"/>
+          <w:sz w:val="28"/>
+          <w:szCs w:val="28"/>
+        </w:rPr>
+        <w:t xml:space="preserve">ub </w:t>
+      </w:r>
       <w:r>
         <w:rPr>
           <w:rFonts w:cstheme="minorHAnsi"/>
@@ -1375,25 +1270,14 @@
         </w:rPr>
         <w:t>l</w:t>
       </w:r>
-      <w:proofErr w:type="spellStart"/>
-      <w:r>
-        <w:rPr>
-          <w:rFonts w:cstheme="minorHAnsi"/>
-          <w:sz w:val="28"/>
-          <w:szCs w:val="28"/>
-        </w:rPr>
-        <w:t>ink</w:t>
-      </w:r>
-      <w:proofErr w:type="spellEnd"/>
-      <w:r>
-        <w:rPr>
-          <w:rFonts w:cstheme="minorHAnsi"/>
-          <w:sz w:val="28"/>
-          <w:szCs w:val="28"/>
-        </w:rPr>
-        <w:t>:</w:t>
-      </w:r>
-      <w:proofErr w:type="gramEnd"/>
+      <w:r>
+        <w:rPr>
+          <w:rFonts w:cstheme="minorHAnsi"/>
+          <w:sz w:val="28"/>
+          <w:szCs w:val="28"/>
+        </w:rPr>
+        <w:t>ink:</w:t>
+      </w:r>
       <w:r>
         <w:rPr>
           <w:rFonts w:cstheme="minorHAnsi"/>
@@ -1430,7 +1314,6 @@
         </w:rPr>
         <w:t>L</w:t>
       </w:r>
-      <w:proofErr w:type="spellStart"/>
       <w:r>
         <w:rPr>
           <w:sz w:val="28"/>
@@ -1438,7 +1321,6 @@
         </w:rPr>
         <w:t>inkedIn</w:t>
       </w:r>
-      <w:proofErr w:type="spellEnd"/>
       <w:r>
         <w:rPr>
           <w:sz w:val="28"/>
@@ -1530,25 +1412,14 @@
         </w:rPr>
         <w:t>H</w:t>
       </w:r>
-      <w:proofErr w:type="spellStart"/>
-      <w:r>
-        <w:rPr>
-          <w:rFonts w:cstheme="minorHAnsi"/>
-          <w:sz w:val="28"/>
-          <w:szCs w:val="28"/>
-        </w:rPr>
-        <w:t>ub</w:t>
-      </w:r>
-      <w:proofErr w:type="spellEnd"/>
-      <w:r>
-        <w:rPr>
-          <w:rFonts w:cstheme="minorHAnsi"/>
-          <w:sz w:val="28"/>
-          <w:szCs w:val="28"/>
-        </w:rPr>
-        <w:t xml:space="preserve"> </w:t>
-      </w:r>
-      <w:proofErr w:type="gramStart"/>
+      <w:r>
+        <w:rPr>
+          <w:rFonts w:cstheme="minorHAnsi"/>
+          <w:sz w:val="28"/>
+          <w:szCs w:val="28"/>
+        </w:rPr>
+        <w:t xml:space="preserve">ub </w:t>
+      </w:r>
       <w:r>
         <w:rPr>
           <w:rFonts w:cstheme="minorHAnsi"/>
@@ -1558,25 +1429,14 @@
         </w:rPr>
         <w:t>l</w:t>
       </w:r>
-      <w:proofErr w:type="spellStart"/>
-      <w:r>
-        <w:rPr>
-          <w:rFonts w:cstheme="minorHAnsi"/>
-          <w:sz w:val="28"/>
-          <w:szCs w:val="28"/>
-        </w:rPr>
-        <w:t>ink</w:t>
-      </w:r>
-      <w:proofErr w:type="spellEnd"/>
-      <w:r>
-        <w:rPr>
-          <w:rFonts w:cstheme="minorHAnsi"/>
-          <w:sz w:val="28"/>
-          <w:szCs w:val="28"/>
-        </w:rPr>
-        <w:t>:</w:t>
-      </w:r>
-      <w:proofErr w:type="gramEnd"/>
+      <w:r>
+        <w:rPr>
+          <w:rFonts w:cstheme="minorHAnsi"/>
+          <w:sz w:val="28"/>
+          <w:szCs w:val="28"/>
+        </w:rPr>
+        <w:t>ink:</w:t>
+      </w:r>
       <w:r>
         <w:rPr>
           <w:rFonts w:cstheme="minorHAnsi"/>
@@ -1616,7 +1476,6 @@
         </w:rPr>
         <w:t>L</w:t>
       </w:r>
-      <w:proofErr w:type="spellStart"/>
       <w:r>
         <w:rPr>
           <w:sz w:val="28"/>
@@ -1624,7 +1483,6 @@
         </w:rPr>
         <w:t>inkedIn</w:t>
       </w:r>
-      <w:proofErr w:type="spellEnd"/>
       <w:r>
         <w:rPr>
           <w:sz w:val="28"/>
@@ -1676,7 +1534,7 @@
 </file>
 
 <file path=word/numbering.xml><?xml version="1.0" encoding="utf-8"?>
-<w:numbering xmlns:wpc="http://schemas.microsoft.com/office/word/2010/wordprocessingCanvas" xmlns:cx="http://schemas.microsoft.com/office/drawing/2014/chartex" xmlns:cx1="http://schemas.microsoft.com/office/drawing/2015/9/8/chartex" xmlns:cx2="http://schemas.microsoft.com/office/drawing/2015/10/21/chartex" xmlns:cx3="http://schemas.microsoft.com/office/drawing/2016/5/9/chartex" xmlns:cx4="http://schemas.microsoft.com/office/drawing/2016/5/10/chartex" xmlns:cx5="http://schemas.microsoft.com/office/drawing/2016/5/11/chartex" xmlns:cx6="http://schemas.microsoft.com/office/drawing/2016/5/12/chartex" xmlns:cx7="http://schemas.microsoft.com/office/drawing/2016/5/13/chartex" xmlns:cx8="http://schemas.microsoft.com/office/drawing/2016/5/14/chartex" xmlns:mc="http://schemas.openxmlformats.org/markup-compatibility/2006" xmlns:aink="http://schemas.microsoft.com/office/drawing/2016/ink" xmlns:am3d="http://schemas.microsoft.com/office/drawing/2017/model3d" xmlns:o="urn:schemas-microsoft-com:office:office" xmlns:oel="http://schemas.microsoft.com/office/2019/extlst" xmlns:r="http://schemas.openxmlformats.org/officeDocument/2006/relationships" xmlns:m="http://schemas.openxmlformats.org/officeDocument/2006/math" xmlns:v="urn:schemas-microsoft-com:vml" xmlns:wp14="http://schemas.microsoft.com/office/word/2010/wordprocessingDrawing" xmlns:wp="http://schemas.openxmlformats.org/drawingml/2006/wordprocessingDrawing" xmlns:w10="urn:schemas-microsoft-com:office:word" xmlns:w="http://schemas.openxmlformats.org/wordprocessingml/2006/main" xmlns:w14="http://schemas.microsoft.com/office/word/2010/wordml" xmlns:w15="http://schemas.microsoft.com/office/word/2012/wordml" xmlns:w16cex="http://schemas.microsoft.com/office/word/2018/wordml/cex" xmlns:w16cid="http://schemas.microsoft.com/office/word/2016/wordml/cid" xmlns:w16="http://schemas.microsoft.com/office/word/2018/wordml" xmlns:w16du="http://schemas.microsoft.com/office/word/2023/wordml/word16du" xmlns:w16sdtdh="http://schemas.microsoft.com/office/word/2020/wordml/sdtdatahash" xmlns:w16se="http://schemas.microsoft.com/office/word/2015/wordml/symex" xmlns:wpg="http://schemas.microsoft.com/office/word/2010/wordprocessingGroup" xmlns:wpi="http://schemas.microsoft.com/office/word/2010/wordprocessingInk" xmlns:wne="http://schemas.microsoft.com/office/word/2006/wordml" xmlns:wps="http://schemas.microsoft.com/office/word/2010/wordprocessingShape" mc:Ignorable="w14 w15 w16se w16cid w16 w16cex w16sdtdh wp14">
+<w:numbering xmlns:wpc="http://schemas.microsoft.com/office/word/2010/wordprocessingCanvas" xmlns:cx="http://schemas.microsoft.com/office/drawing/2014/chartex" xmlns:cx1="http://schemas.microsoft.com/office/drawing/2015/9/8/chartex" xmlns:cx2="http://schemas.microsoft.com/office/drawing/2015/10/21/chartex" xmlns:cx3="http://schemas.microsoft.com/office/drawing/2016/5/9/chartex" xmlns:cx4="http://schemas.microsoft.com/office/drawing/2016/5/10/chartex" xmlns:cx5="http://schemas.microsoft.com/office/drawing/2016/5/11/chartex" xmlns:cx6="http://schemas.microsoft.com/office/drawing/2016/5/12/chartex" xmlns:cx7="http://schemas.microsoft.com/office/drawing/2016/5/13/chartex" xmlns:cx8="http://schemas.microsoft.com/office/drawing/2016/5/14/chartex" xmlns:mc="http://schemas.openxmlformats.org/markup-compatibility/2006" xmlns:aink="http://schemas.microsoft.com/office/drawing/2016/ink" xmlns:am3d="http://schemas.microsoft.com/office/drawing/2017/model3d" xmlns:o="urn:schemas-microsoft-com:office:office" xmlns:oel="http://schemas.microsoft.com/office/2019/extlst" xmlns:r="http://schemas.openxmlformats.org/officeDocument/2006/relationships" xmlns:m="http://schemas.openxmlformats.org/officeDocument/2006/math" xmlns:v="urn:schemas-microsoft-com:vml" xmlns:wp14="http://schemas.microsoft.com/office/word/2010/wordprocessingDrawing" xmlns:wp="http://schemas.openxmlformats.org/drawingml/2006/wordprocessingDrawing" xmlns:w10="urn:schemas-microsoft-com:office:word" xmlns:w="http://schemas.openxmlformats.org/wordprocessingml/2006/main" xmlns:w14="http://schemas.microsoft.com/office/word/2010/wordml" xmlns:w15="http://schemas.microsoft.com/office/word/2012/wordml" xmlns:w16cex="http://schemas.microsoft.com/office/word/2018/wordml/cex" xmlns:w16cid="http://schemas.microsoft.com/office/word/2016/wordml/cid" xmlns:w16="http://schemas.microsoft.com/office/word/2018/wordml" xmlns:w16sdtdh="http://schemas.microsoft.com/office/word/2020/wordml/sdtdatahash" xmlns:w16se="http://schemas.microsoft.com/office/word/2015/wordml/symex" xmlns:wpg="http://schemas.microsoft.com/office/word/2010/wordprocessingGroup" xmlns:wpi="http://schemas.microsoft.com/office/word/2010/wordprocessingInk" xmlns:wne="http://schemas.microsoft.com/office/word/2006/wordml" xmlns:wps="http://schemas.microsoft.com/office/word/2010/wordprocessingShape" mc:Ignorable="w14 w15 w16se w16cid w16 w16cex w16sdtdh wp14">
   <w:abstractNum w:abstractNumId="0" w15:restartNumberingAfterBreak="0">
     <w:nsid w:val="317D5501"/>
     <w:multiLevelType w:val="hybridMultilevel"/>
@@ -2317,7 +2175,7 @@
         <w:kern w:val="2"/>
         <w:sz w:val="22"/>
         <w:szCs w:val="22"/>
-        <w:lang w:val="fr-TN" w:eastAsia="en-US" w:bidi="ar-SA"/>
+        <w:lang w:eastAsia="en-US" w:bidi="ar-SA"/>
         <w14:ligatures w14:val="standardContextual"/>
       </w:rPr>
     </w:rPrDefault>

</xml_diff>